<commit_message>
commiting JavaScript Assignment 2
</commit_message>
<xml_diff>
--- a/09. HTML, CSS & JavaScript/04. JS Assignment 1/Assignments_JavaScriptLogic.docx
+++ b/09. HTML, CSS & JavaScript/04. JS Assignment 1/Assignments_JavaScriptLogic.docx
@@ -920,14 +920,7 @@
           <w:w w:val="105"/>
           <w:sz w:val="20"/>
         </w:rPr>
-        <w:t>M</w:t>
-      </w:r>
-      <w:r>
-        <w:rPr>
-          <w:w w:val="105"/>
-          <w:sz w:val="20"/>
-        </w:rPr>
-        <w:t>ake</w:t>
+        <w:t>Make</w:t>
       </w:r>
       <w:r>
         <w:rPr>
@@ -4048,14 +4041,6 @@
     </w:p>
     <w:p>
       <w:pPr>
-        <w:spacing w:line="232" w:lineRule="auto"/>
-        <w:rPr>
-          <w:sz w:val="20"/>
-        </w:rPr>
-      </w:pPr>
-    </w:p>
-    <w:p>
-      <w:pPr>
         <w:tabs>
           <w:tab w:val="left" w:pos="829"/>
         </w:tabs>
@@ -4073,53 +4058,19 @@
           <w:bCs/>
           <w:szCs w:val="24"/>
         </w:rPr>
-        <w:t>Refer AssignmentQ</w:t>
-      </w:r>
-      <w:r>
-        <w:rPr>
-          <w:b/>
-          <w:bCs/>
-          <w:szCs w:val="24"/>
-        </w:rPr>
-        <w:t>9</w:t>
-      </w:r>
-      <w:r>
-        <w:rPr>
-          <w:b/>
-          <w:bCs/>
-          <w:szCs w:val="24"/>
-        </w:rPr>
-        <w:t>.html, AssignmentQ</w:t>
-      </w:r>
-      <w:r>
-        <w:rPr>
-          <w:b/>
-          <w:bCs/>
-          <w:szCs w:val="24"/>
-        </w:rPr>
-        <w:t>9</w:t>
-      </w:r>
-      <w:r>
-        <w:rPr>
-          <w:b/>
-          <w:bCs/>
-          <w:szCs w:val="24"/>
-        </w:rPr>
-        <w:t>.js files</w:t>
+        <w:t>Refer AssignmentQ9.html, AssignmentQ9.js files</w:t>
       </w:r>
     </w:p>
     <w:p>
       <w:pPr>
+        <w:tabs>
+          <w:tab w:val="left" w:pos="829"/>
+        </w:tabs>
         <w:spacing w:line="232" w:lineRule="auto"/>
-        <w:rPr>
-          <w:sz w:val="20"/>
-        </w:rPr>
-        <w:sectPr>
-          <w:type w:val="continuous"/>
-          <w:pgSz w:w="12240" w:h="15840"/>
-          <w:pgMar w:top="1320" w:right="1720" w:bottom="280" w:left="1720" w:header="720" w:footer="720" w:gutter="0"/>
-          <w:cols w:space="720"/>
-        </w:sectPr>
+        <w:ind w:right="1859"/>
+        <w:rPr>
+          <w:sz w:val="20"/>
+        </w:rPr>
       </w:pPr>
     </w:p>
     <w:p>
@@ -4143,7 +4094,6 @@
           <w:w w:val="105"/>
           <w:sz w:val="20"/>
         </w:rPr>
-        <w:lastRenderedPageBreak/>
         <w:t>Write a function that computes the list of the first 100 Fibonacci numbers. The first two</w:t>
       </w:r>
       <w:r>
@@ -4355,14 +4305,7 @@
           <w:w w:val="105"/>
           <w:sz w:val="20"/>
         </w:rPr>
-        <w:t>b</w:t>
-      </w:r>
-      <w:r>
-        <w:rPr>
-          <w:w w:val="105"/>
-          <w:sz w:val="20"/>
-        </w:rPr>
-        <w:t>y</w:t>
+        <w:t>by</w:t>
       </w:r>
       <w:r>
         <w:rPr>
@@ -4652,10 +4595,67 @@
     </w:p>
     <w:p>
       <w:pPr>
-        <w:pStyle w:val="BodyText"/>
-        <w:spacing w:before="8"/>
-        <w:rPr>
-          <w:sz w:val="22"/>
+        <w:tabs>
+          <w:tab w:val="left" w:pos="829"/>
+        </w:tabs>
+        <w:spacing w:before="40" w:line="266" w:lineRule="auto"/>
+        <w:ind w:right="493"/>
+        <w:rPr>
+          <w:b/>
+          <w:bCs/>
+          <w:szCs w:val="24"/>
+        </w:rPr>
+      </w:pPr>
+      <w:r>
+        <w:rPr>
+          <w:b/>
+          <w:bCs/>
+          <w:szCs w:val="24"/>
+        </w:rPr>
+        <w:t>Refer AssignmentQ</w:t>
+      </w:r>
+      <w:r>
+        <w:rPr>
+          <w:b/>
+          <w:bCs/>
+          <w:szCs w:val="24"/>
+        </w:rPr>
+        <w:t>10</w:t>
+      </w:r>
+      <w:r>
+        <w:rPr>
+          <w:b/>
+          <w:bCs/>
+          <w:szCs w:val="24"/>
+        </w:rPr>
+        <w:t>.html, AssignmentQ</w:t>
+      </w:r>
+      <w:r>
+        <w:rPr>
+          <w:b/>
+          <w:bCs/>
+          <w:szCs w:val="24"/>
+        </w:rPr>
+        <w:t>10</w:t>
+      </w:r>
+      <w:r>
+        <w:rPr>
+          <w:b/>
+          <w:bCs/>
+          <w:szCs w:val="24"/>
+        </w:rPr>
+        <w:t>.js files</w:t>
+      </w:r>
+    </w:p>
+    <w:p>
+      <w:pPr>
+        <w:tabs>
+          <w:tab w:val="left" w:pos="829"/>
+        </w:tabs>
+        <w:spacing w:before="40" w:line="266" w:lineRule="auto"/>
+        <w:ind w:right="493"/>
+        <w:rPr>
+          <w:sz w:val="20"/>
         </w:rPr>
       </w:pPr>
     </w:p>
@@ -4853,6 +4853,66 @@
           <w:sz w:val="20"/>
         </w:rPr>
         <w:t>place.</w:t>
+      </w:r>
+    </w:p>
+    <w:p>
+      <w:pPr>
+        <w:pStyle w:val="BodyText"/>
+        <w:spacing w:before="2"/>
+      </w:pPr>
+    </w:p>
+    <w:p>
+      <w:pPr>
+        <w:tabs>
+          <w:tab w:val="left" w:pos="829"/>
+        </w:tabs>
+        <w:spacing w:before="40" w:line="266" w:lineRule="auto"/>
+        <w:ind w:right="493"/>
+        <w:rPr>
+          <w:b/>
+          <w:bCs/>
+          <w:szCs w:val="24"/>
+        </w:rPr>
+      </w:pPr>
+      <w:r>
+        <w:rPr>
+          <w:b/>
+          <w:bCs/>
+          <w:szCs w:val="24"/>
+        </w:rPr>
+        <w:t>Refer AssignmentQ</w:t>
+      </w:r>
+      <w:r>
+        <w:rPr>
+          <w:b/>
+          <w:bCs/>
+          <w:szCs w:val="24"/>
+        </w:rPr>
+        <w:t>11</w:t>
+      </w:r>
+      <w:r>
+        <w:rPr>
+          <w:b/>
+          <w:bCs/>
+          <w:szCs w:val="24"/>
+        </w:rPr>
+        <w:t>.html, AssignmentQ</w:t>
+      </w:r>
+      <w:r>
+        <w:rPr>
+          <w:b/>
+          <w:bCs/>
+          <w:szCs w:val="24"/>
+        </w:rPr>
+        <w:t>11</w:t>
+      </w:r>
+      <w:r>
+        <w:rPr>
+          <w:b/>
+          <w:bCs/>
+          <w:szCs w:val="24"/>
+        </w:rPr>
+        <w:t>.js files</w:t>
       </w:r>
     </w:p>
     <w:p>
@@ -5644,6 +5704,74 @@
           <w:sz w:val="20"/>
         </w:rPr>
         <w:t>do-while-loop</w:t>
+      </w:r>
+    </w:p>
+    <w:p>
+      <w:pPr>
+        <w:tabs>
+          <w:tab w:val="left" w:pos="829"/>
+        </w:tabs>
+        <w:spacing w:before="40" w:line="266" w:lineRule="auto"/>
+        <w:ind w:right="493"/>
+        <w:rPr>
+          <w:b/>
+          <w:bCs/>
+          <w:szCs w:val="24"/>
+        </w:rPr>
+      </w:pPr>
+    </w:p>
+    <w:p>
+      <w:pPr>
+        <w:tabs>
+          <w:tab w:val="left" w:pos="829"/>
+        </w:tabs>
+        <w:spacing w:before="40" w:line="266" w:lineRule="auto"/>
+        <w:ind w:right="493"/>
+        <w:rPr>
+          <w:b/>
+          <w:bCs/>
+          <w:szCs w:val="24"/>
+        </w:rPr>
+      </w:pPr>
+      <w:r>
+        <w:rPr>
+          <w:b/>
+          <w:bCs/>
+          <w:szCs w:val="24"/>
+        </w:rPr>
+        <w:t>Refer AssignmentQ1</w:t>
+      </w:r>
+      <w:r>
+        <w:rPr>
+          <w:b/>
+          <w:bCs/>
+          <w:szCs w:val="24"/>
+        </w:rPr>
+        <w:t>3</w:t>
+      </w:r>
+      <w:r>
+        <w:rPr>
+          <w:b/>
+          <w:bCs/>
+          <w:szCs w:val="24"/>
+        </w:rPr>
+        <w:t>.html, AssignmentQ1</w:t>
+      </w:r>
+      <w:r>
+        <w:rPr>
+          <w:b/>
+          <w:bCs/>
+          <w:szCs w:val="24"/>
+        </w:rPr>
+        <w:t>3</w:t>
+      </w:r>
+      <w:r>
+        <w:rPr>
+          <w:b/>
+          <w:bCs/>
+          <w:szCs w:val="24"/>
+        </w:rPr>
+        <w:t>.js files</w:t>
       </w:r>
     </w:p>
     <w:p>
@@ -6268,6 +6396,97 @@
     </w:p>
     <w:p>
       <w:pPr>
+        <w:tabs>
+          <w:tab w:val="left" w:pos="829"/>
+        </w:tabs>
+        <w:spacing w:before="40" w:line="266" w:lineRule="auto"/>
+        <w:ind w:right="493"/>
+        <w:rPr>
+          <w:b/>
+          <w:bCs/>
+          <w:szCs w:val="24"/>
+        </w:rPr>
+      </w:pPr>
+      <w:r>
+        <w:rPr>
+          <w:b/>
+          <w:bCs/>
+          <w:szCs w:val="24"/>
+        </w:rPr>
+        <w:t>Refer AssignmentQ1</w:t>
+      </w:r>
+      <w:r>
+        <w:rPr>
+          <w:b/>
+          <w:bCs/>
+          <w:szCs w:val="24"/>
+        </w:rPr>
+        <w:t>4</w:t>
+      </w:r>
+      <w:r>
+        <w:rPr>
+          <w:b/>
+          <w:bCs/>
+          <w:szCs w:val="24"/>
+        </w:rPr>
+        <w:t>.html, AssignmentQ1</w:t>
+      </w:r>
+      <w:r>
+        <w:rPr>
+          <w:b/>
+          <w:bCs/>
+          <w:szCs w:val="24"/>
+        </w:rPr>
+        <w:t>4</w:t>
+      </w:r>
+      <w:r>
+        <w:rPr>
+          <w:b/>
+          <w:bCs/>
+          <w:szCs w:val="24"/>
+        </w:rPr>
+        <w:t>.js files</w:t>
+      </w:r>
+    </w:p>
+    <w:p>
+      <w:pPr>
+        <w:tabs>
+          <w:tab w:val="left" w:pos="829"/>
+        </w:tabs>
+        <w:spacing w:before="40" w:line="266" w:lineRule="auto"/>
+        <w:ind w:right="493"/>
+        <w:rPr>
+          <w:b/>
+          <w:bCs/>
+          <w:szCs w:val="24"/>
+        </w:rPr>
+      </w:pPr>
+    </w:p>
+    <w:p>
+      <w:pPr>
+        <w:tabs>
+          <w:tab w:val="left" w:pos="829"/>
+        </w:tabs>
+        <w:spacing w:before="40" w:line="266" w:lineRule="auto"/>
+        <w:ind w:right="493"/>
+        <w:rPr>
+          <w:b/>
+          <w:bCs/>
+          <w:szCs w:val="24"/>
+        </w:rPr>
+      </w:pPr>
+    </w:p>
+    <w:p>
+      <w:pPr>
+        <w:pStyle w:val="BodyText"/>
+        <w:spacing w:before="8"/>
+        <w:rPr>
+          <w:sz w:val="24"/>
+        </w:rPr>
+      </w:pPr>
+    </w:p>
+    <w:p>
+      <w:pPr>
         <w:pStyle w:val="ListParagraph"/>
         <w:numPr>
           <w:ilvl w:val="0"/>
@@ -6288,6 +6507,7 @@
           <w:w w:val="105"/>
           <w:sz w:val="20"/>
         </w:rPr>
+        <w:lastRenderedPageBreak/>
         <w:t>Given</w:t>
       </w:r>
       <w:r>
@@ -6618,6 +6838,60 @@
       <w:pPr>
         <w:pStyle w:val="BodyText"/>
       </w:pPr>
+    </w:p>
+    <w:p>
+      <w:pPr>
+        <w:tabs>
+          <w:tab w:val="left" w:pos="829"/>
+        </w:tabs>
+        <w:spacing w:before="40" w:line="266" w:lineRule="auto"/>
+        <w:ind w:right="493"/>
+        <w:rPr>
+          <w:b/>
+          <w:bCs/>
+          <w:szCs w:val="24"/>
+        </w:rPr>
+      </w:pPr>
+      <w:r>
+        <w:rPr>
+          <w:b/>
+          <w:bCs/>
+          <w:szCs w:val="24"/>
+        </w:rPr>
+        <w:t>Refer AssignmentQ1</w:t>
+      </w:r>
+      <w:r>
+        <w:rPr>
+          <w:b/>
+          <w:bCs/>
+          <w:szCs w:val="24"/>
+        </w:rPr>
+        <w:t>5</w:t>
+      </w:r>
+      <w:r>
+        <w:rPr>
+          <w:b/>
+          <w:bCs/>
+          <w:szCs w:val="24"/>
+        </w:rPr>
+        <w:t>.html, AssignmentQ1</w:t>
+      </w:r>
+      <w:r>
+        <w:rPr>
+          <w:b/>
+          <w:bCs/>
+          <w:szCs w:val="24"/>
+        </w:rPr>
+        <w:t>5</w:t>
+      </w:r>
+      <w:r>
+        <w:rPr>
+          <w:b/>
+          <w:bCs/>
+          <w:szCs w:val="24"/>
+        </w:rPr>
+        <w:t>.js files</w:t>
+      </w:r>
     </w:p>
     <w:p>
       <w:pPr>
@@ -8921,6 +9195,7 @@
       <w:pPr>
         <w:spacing w:line="266" w:lineRule="auto"/>
         <w:sectPr>
+          <w:type w:val="continuous"/>
           <w:pgSz w:w="12240" w:h="15840"/>
           <w:pgMar w:top="1320" w:right="1720" w:bottom="280" w:left="1720" w:header="720" w:footer="720" w:gutter="0"/>
           <w:cols w:space="720"/>
@@ -9244,14 +9519,7 @@
           <w:w w:val="105"/>
           <w:sz w:val="20"/>
         </w:rPr>
-        <w:t>You are asked to build a page to order pizza! The page asks the user to enter info</w:t>
-      </w:r>
-      <w:r>
-        <w:rPr>
-          <w:w w:val="105"/>
-          <w:sz w:val="20"/>
-        </w:rPr>
-        <w:t>rmation</w:t>
+        <w:t>You are asked to build a page to order pizza! The page asks the user to enter information</w:t>
       </w:r>
       <w:r>
         <w:rPr>
@@ -9553,7 +9821,7 @@
           <w:noProof/>
         </w:rPr>
         <w:drawing>
-          <wp:anchor distT="0" distB="0" distL="0" distR="0" simplePos="0" relativeHeight="251658240" behindDoc="0" locked="0" layoutInCell="1" allowOverlap="1" wp14:anchorId="7A69465B" wp14:editId="33BCFD2E">
+          <wp:anchor distT="0" distB="0" distL="0" distR="0" simplePos="0" relativeHeight="251659264" behindDoc="0" locked="0" layoutInCell="1" allowOverlap="1" wp14:anchorId="346A4BCE" wp14:editId="6CEAEEC2">
             <wp:simplePos x="0" y="0"/>
             <wp:positionH relativeFrom="page">
               <wp:posOffset>1670304</wp:posOffset>
@@ -12406,7 +12674,6 @@
         <w:rPr>
           <w:w w:val="105"/>
         </w:rPr>
-        <w:lastRenderedPageBreak/>
         <w:t>the</w:t>
       </w:r>
       <w:r>
@@ -12734,6 +13001,7 @@
         <w:rPr>
           <w:w w:val="105"/>
         </w:rPr>
+        <w:lastRenderedPageBreak/>
         <w:t>Customer</w:t>
       </w:r>
       <w:r>
@@ -13585,6 +13853,54 @@
         </w:rPr>
         <w:t>$17.4</w:t>
       </w:r>
+    </w:p>
+    <w:p>
+      <w:pPr>
+        <w:pStyle w:val="ListParagraph"/>
+        <w:numPr>
+          <w:ilvl w:val="0"/>
+          <w:numId w:val="6"/>
+        </w:numPr>
+        <w:tabs>
+          <w:tab w:val="left" w:pos="829"/>
+        </w:tabs>
+        <w:spacing w:line="232" w:lineRule="auto"/>
+        <w:ind w:left="1693" w:right="1859" w:hanging="1203"/>
+        <w:rPr>
+          <w:sz w:val="20"/>
+        </w:rPr>
+      </w:pPr>
+    </w:p>
+    <w:p>
+      <w:pPr>
+        <w:spacing w:line="232" w:lineRule="auto"/>
+        <w:rPr>
+          <w:sz w:val="20"/>
+        </w:rPr>
+      </w:pPr>
+    </w:p>
+    <w:p>
+      <w:pPr>
+        <w:spacing w:line="232" w:lineRule="auto"/>
+        <w:rPr>
+          <w:sz w:val="20"/>
+        </w:rPr>
+        <w:sectPr>
+          <w:type w:val="continuous"/>
+          <w:pgSz w:w="12240" w:h="15840"/>
+          <w:pgMar w:top="1320" w:right="1720" w:bottom="280" w:left="1720" w:header="720" w:footer="720" w:gutter="0"/>
+          <w:cols w:space="720"/>
+        </w:sectPr>
+      </w:pPr>
+    </w:p>
+    <w:p>
+      <w:pPr>
+        <w:pStyle w:val="BodyText"/>
+        <w:spacing w:before="8"/>
+        <w:rPr>
+          <w:sz w:val="22"/>
+        </w:rPr>
+      </w:pPr>
     </w:p>
     <w:sectPr>
       <w:pgSz w:w="12240" w:h="15840"/>

</xml_diff>